<commit_message>
Changing pictures to about me
</commit_message>
<xml_diff>
--- a/project0plan.docx
+++ b/project0plan.docx
@@ -70,6 +70,12 @@
         </w:rPr>
         <w:t>Link your resume here</w:t>
       </w:r>
+      <w:r>
+        <w:rPr>
+          <w:sz w:val="36"/>
+        </w:rPr>
+        <w:t>?</w:t>
+      </w:r>
     </w:p>
     <w:p>
       <w:pPr>
@@ -104,7 +110,7 @@
         <w:rPr>
           <w:sz w:val="36"/>
         </w:rPr>
-        <w:t>Some pictures from my life</w:t>
+        <w:t>About me</w:t>
       </w:r>
     </w:p>
     <w:p>
@@ -122,16 +128,8 @@
         <w:rPr>
           <w:sz w:val="36"/>
         </w:rPr>
-        <w:t xml:space="preserve">Rare </w:t>
-      </w:r>
-      <w:proofErr w:type="spellStart"/>
-      <w:r>
-        <w:rPr>
-          <w:sz w:val="36"/>
-        </w:rPr>
-        <w:t>wiebes</w:t>
-      </w:r>
-      <w:proofErr w:type="spellEnd"/>
+        <w:t>Rare wiebes</w:t>
+      </w:r>
     </w:p>
     <w:p>
       <w:pPr>
@@ -228,16 +226,8 @@
         <w:rPr>
           <w:sz w:val="36"/>
         </w:rPr>
-        <w:t xml:space="preserve"> rare </w:t>
-      </w:r>
-      <w:proofErr w:type="spellStart"/>
-      <w:r>
-        <w:rPr>
-          <w:sz w:val="36"/>
-        </w:rPr>
-        <w:t>wiebes</w:t>
-      </w:r>
-      <w:proofErr w:type="spellEnd"/>
+        <w:t xml:space="preserve"> rare wiebes</w:t>
+      </w:r>
     </w:p>
     <w:p>
       <w:pPr>
@@ -270,30 +260,8 @@
           <w:sz w:val="36"/>
         </w:rPr>
         <w:tab/>
-        <w:t xml:space="preserve">- just make styles.css and style </w:t>
-      </w:r>
-      <w:proofErr w:type="spellStart"/>
-      <w:r>
-        <w:rPr>
-          <w:sz w:val="36"/>
-        </w:rPr>
-        <w:t>yo</w:t>
-      </w:r>
-      <w:proofErr w:type="spellEnd"/>
-      <w:r>
-        <w:rPr>
-          <w:sz w:val="36"/>
-        </w:rPr>
-        <w:t xml:space="preserve"> website </w:t>
-      </w:r>
-      <w:proofErr w:type="spellStart"/>
-      <w:r>
-        <w:rPr>
-          <w:sz w:val="36"/>
-        </w:rPr>
-        <w:t>brah</w:t>
-      </w:r>
-      <w:proofErr w:type="spellEnd"/>
+        <w:t>- just make styles.css and style yo website brah</w:t>
+      </w:r>
     </w:p>
     <w:p>
       <w:pPr>
@@ -340,16 +308,8 @@
           <w:sz w:val="36"/>
         </w:rPr>
         <w:tab/>
-        <w:t xml:space="preserve">- use class for titles of rare </w:t>
-      </w:r>
-      <w:proofErr w:type="spellStart"/>
-      <w:r>
-        <w:rPr>
-          <w:sz w:val="36"/>
-        </w:rPr>
-        <w:t>wiebes</w:t>
-      </w:r>
-      <w:proofErr w:type="spellEnd"/>
+        <w:t>- use class for titles of rare wiebes</w:t>
+      </w:r>
     </w:p>
     <w:p>
       <w:pPr>
@@ -394,6 +354,7 @@
       </w:pPr>
       <w:r>
         <w:rPr>
+          <w:noProof/>
           <w:sz w:val="36"/>
         </w:rPr>
         <w:drawing>
@@ -539,6 +500,7 @@
       </w:pPr>
       <w:r>
         <w:rPr>
+          <w:noProof/>
           <w:sz w:val="36"/>
         </w:rPr>
         <w:drawing>
@@ -1076,6 +1038,7 @@
     <w:lsdException w:name="HTML Sample" w:semiHidden="1" w:unhideWhenUsed="1"/>
     <w:lsdException w:name="HTML Typewriter" w:semiHidden="1" w:unhideWhenUsed="1"/>
     <w:lsdException w:name="HTML Variable" w:semiHidden="1" w:unhideWhenUsed="1"/>
+    <w:lsdException w:name="Normal Table" w:semiHidden="1" w:unhideWhenUsed="1"/>
     <w:lsdException w:name="annotation subject" w:semiHidden="1" w:unhideWhenUsed="1"/>
     <w:lsdException w:name="No List" w:semiHidden="1" w:unhideWhenUsed="1"/>
     <w:lsdException w:name="Outline List 1" w:semiHidden="1" w:unhideWhenUsed="1"/>
@@ -1122,8 +1085,10 @@
     <w:lsdException w:name="Table Subtle 2" w:semiHidden="1" w:unhideWhenUsed="1"/>
     <w:lsdException w:name="Table Web 1" w:semiHidden="1" w:unhideWhenUsed="1"/>
     <w:lsdException w:name="Table Web 2" w:semiHidden="1" w:unhideWhenUsed="1"/>
+    <w:lsdException w:name="Table Web 3" w:semiHidden="1" w:unhideWhenUsed="1"/>
     <w:lsdException w:name="Balloon Text" w:semiHidden="1" w:unhideWhenUsed="1"/>
     <w:lsdException w:name="Table Grid" w:uiPriority="39"/>
+    <w:lsdException w:name="Table Theme" w:semiHidden="1" w:unhideWhenUsed="1"/>
     <w:lsdException w:name="Placeholder Text" w:semiHidden="1"/>
     <w:lsdException w:name="No Spacing" w:uiPriority="1" w:qFormat="1"/>
     <w:lsdException w:name="Light Shading" w:uiPriority="60"/>
@@ -1652,6 +1617,21 @@
 </file>
 
 <file path=customXml/item1.xml><?xml version="1.0" encoding="utf-8"?>
+<p:properties xmlns:p="http://schemas.microsoft.com/office/2006/metadata/properties" xmlns:xsi="http://www.w3.org/2001/XMLSchema-instance" xmlns:pc="http://schemas.microsoft.com/office/infopath/2007/PartnerControls">
+  <documentManagement/>
+</p:properties>
+</file>
+
+<file path=customXml/item2.xml><?xml version="1.0" encoding="utf-8"?>
+<?mso-contentType ?>
+<FormTemplates xmlns="http://schemas.microsoft.com/sharepoint/v3/contenttype/forms">
+  <Display>DocumentLibraryForm</Display>
+  <Edit>DocumentLibraryForm</Edit>
+  <New>DocumentLibraryForm</New>
+</FormTemplates>
+</file>
+
+<file path=customXml/item3.xml><?xml version="1.0" encoding="utf-8"?>
 <ct:contentTypeSchema xmlns:ct="http://schemas.microsoft.com/office/2006/metadata/contentType" xmlns:ma="http://schemas.microsoft.com/office/2006/metadata/properties/metaAttributes" ct:_="" ma:_="" ma:contentTypeName="Document" ma:contentTypeID="0x01010000AFB2DB3D03DC4E8C0BED9D744618A7" ma:contentTypeVersion="2" ma:contentTypeDescription="Create a new document." ma:contentTypeScope="" ma:versionID="35201ab16d3ee9f7e54973db406835df">
   <xsd:schema xmlns:xsd="http://www.w3.org/2001/XMLSchema" xmlns:xs="http://www.w3.org/2001/XMLSchema" xmlns:p="http://schemas.microsoft.com/office/2006/metadata/properties" xmlns:ns3="f57a4fd4-23aa-489d-be56-ae50d1d85226" targetNamespace="http://schemas.microsoft.com/office/2006/metadata/properties" ma:root="true" ma:fieldsID="d65dd115c4ee8e5f1e4b817d1a48b6a5" ns3:_="">
     <xsd:import namespace="f57a4fd4-23aa-489d-be56-ae50d1d85226"/>
@@ -1783,22 +1763,24 @@
 </ct:contentTypeSchema>
 </file>
 
-<file path=customXml/item2.xml><?xml version="1.0" encoding="utf-8"?>
-<?mso-contentType ?>
-<FormTemplates xmlns="http://schemas.microsoft.com/sharepoint/v3/contenttype/forms">
-  <Display>DocumentLibraryForm</Display>
-  <Edit>DocumentLibraryForm</Edit>
-  <New>DocumentLibraryForm</New>
-</FormTemplates>
+<file path=customXml/itemProps1.xml><?xml version="1.0" encoding="utf-8"?>
+<ds:datastoreItem xmlns:ds="http://schemas.openxmlformats.org/officeDocument/2006/customXml" ds:itemID="{9D9A8592-478D-4942-B2BF-0EC3D11D6E9C}">
+  <ds:schemaRefs>
+    <ds:schemaRef ds:uri="http://schemas.microsoft.com/office/2006/metadata/properties"/>
+    <ds:schemaRef ds:uri="http://schemas.microsoft.com/office/infopath/2007/PartnerControls"/>
+  </ds:schemaRefs>
+</ds:datastoreItem>
 </file>
 
-<file path=customXml/item3.xml><?xml version="1.0" encoding="utf-8"?>
-<p:properties xmlns:p="http://schemas.microsoft.com/office/2006/metadata/properties" xmlns:xsi="http://www.w3.org/2001/XMLSchema-instance" xmlns:pc="http://schemas.microsoft.com/office/infopath/2007/PartnerControls">
-  <documentManagement/>
-</p:properties>
+<file path=customXml/itemProps2.xml><?xml version="1.0" encoding="utf-8"?>
+<ds:datastoreItem xmlns:ds="http://schemas.openxmlformats.org/officeDocument/2006/customXml" ds:itemID="{B83E7EB5-3708-49D5-A3A0-D65115235A9E}">
+  <ds:schemaRefs>
+    <ds:schemaRef ds:uri="http://schemas.microsoft.com/sharepoint/v3/contenttype/forms"/>
+  </ds:schemaRefs>
+</ds:datastoreItem>
 </file>
 
-<file path=customXml/itemProps1.xml><?xml version="1.0" encoding="utf-8"?>
+<file path=customXml/itemProps3.xml><?xml version="1.0" encoding="utf-8"?>
 <ds:datastoreItem xmlns:ds="http://schemas.openxmlformats.org/officeDocument/2006/customXml" ds:itemID="{C4C48E28-0FC8-4473-B285-0E0B4DE0A5CF}">
   <ds:schemaRefs>
     <ds:schemaRef ds:uri="http://schemas.microsoft.com/office/2006/metadata/contentType"/>
@@ -1814,28 +1796,4 @@
     <ds:schemaRef ds:uri="http://schemas.microsoft.com/internal/obd"/>
   </ds:schemaRefs>
 </ds:datastoreItem>
-</file>
-
-<file path=customXml/itemProps2.xml><?xml version="1.0" encoding="utf-8"?>
-<ds:datastoreItem xmlns:ds="http://schemas.openxmlformats.org/officeDocument/2006/customXml" ds:itemID="{B83E7EB5-3708-49D5-A3A0-D65115235A9E}">
-  <ds:schemaRefs>
-    <ds:schemaRef ds:uri="http://schemas.microsoft.com/sharepoint/v3/contenttype/forms"/>
-  </ds:schemaRefs>
-</ds:datastoreItem>
-</file>
-
-<file path=customXml/itemProps3.xml><?xml version="1.0" encoding="utf-8"?>
-<ds:datastoreItem xmlns:ds="http://schemas.openxmlformats.org/officeDocument/2006/customXml" ds:itemID="{9D9A8592-478D-4942-B2BF-0EC3D11D6E9C}">
-  <ds:schemaRefs>
-    <ds:schemaRef ds:uri="http://www.w3.org/XML/1998/namespace"/>
-    <ds:schemaRef ds:uri="http://schemas.microsoft.com/office/2006/documentManagement/types"/>
-    <ds:schemaRef ds:uri="http://purl.org/dc/terms/"/>
-    <ds:schemaRef ds:uri="http://purl.org/dc/elements/1.1/"/>
-    <ds:schemaRef ds:uri="http://schemas.openxmlformats.org/package/2006/metadata/core-properties"/>
-    <ds:schemaRef ds:uri="http://schemas.microsoft.com/office/infopath/2007/PartnerControls"/>
-    <ds:schemaRef ds:uri="f57a4fd4-23aa-489d-be56-ae50d1d85226"/>
-    <ds:schemaRef ds:uri="http://schemas.microsoft.com/office/2006/metadata/properties"/>
-    <ds:schemaRef ds:uri="http://purl.org/dc/dcmitype/"/>
-  </ds:schemaRefs>
-</ds:datastoreItem>
 </file>
</xml_diff>